<commit_message>
Update to Word document
</commit_message>
<xml_diff>
--- a/מטלת בית.docx
+++ b/מטלת בית.docx
@@ -22,7 +22,6 @@
     <w:p>
       <w:pPr>
         <w:rPr>
-          <w:rFonts w:hint="cs"/>
           <w:rtl/>
         </w:rPr>
       </w:pPr>
@@ -50,7 +49,6 @@
     <w:p>
       <w:pPr>
         <w:rPr>
-          <w:rFonts w:hint="cs"/>
           <w:rtl/>
         </w:rPr>
       </w:pPr>
@@ -82,7 +80,6 @@
     <w:p>
       <w:pPr>
         <w:rPr>
-          <w:rFonts w:hint="cs"/>
           <w:rtl/>
         </w:rPr>
       </w:pPr>
@@ -100,11 +97,9 @@
         </w:rPr>
         <w:t xml:space="preserve">(בקואורדינטות של </w:t>
       </w:r>
-      <w:proofErr w:type="spellStart"/>
       <w:r>
         <w:t>picturebox</w:t>
       </w:r>
-      <w:proofErr w:type="spellEnd"/>
       <w:r>
         <w:rPr>
           <w:rFonts w:hint="cs"/>
@@ -140,7 +135,6 @@
           <w:p>
             <w:pPr>
               <w:rPr>
-                <w:rFonts w:hint="cs"/>
                 <w:rtl/>
               </w:rPr>
             </w:pPr>
@@ -160,7 +154,6 @@
           <w:p>
             <w:pPr>
               <w:rPr>
-                <w:rFonts w:hint="cs"/>
                 <w:rtl/>
               </w:rPr>
             </w:pPr>
@@ -180,7 +173,6 @@
           <w:p>
             <w:pPr>
               <w:rPr>
-                <w:rFonts w:hint="cs"/>
                 <w:rtl/>
               </w:rPr>
             </w:pPr>
@@ -202,7 +194,6 @@
           <w:p>
             <w:pPr>
               <w:rPr>
-                <w:rFonts w:hint="cs"/>
                 <w:rtl/>
               </w:rPr>
             </w:pPr>
@@ -222,25 +213,15 @@
           <w:p>
             <w:pPr>
               <w:rPr>
+                <w:rtl/>
+              </w:rPr>
+            </w:pPr>
+            <w:r>
+              <w:rPr>
                 <w:rFonts w:hint="cs"/>
                 <w:rtl/>
               </w:rPr>
-            </w:pPr>
-            <w:proofErr w:type="spellStart"/>
-            <w:r>
-              <w:rPr>
-                <w:rFonts w:hint="cs"/>
-                <w:rtl/>
-              </w:rPr>
-              <w:t>קוארדינטת</w:t>
-            </w:r>
-            <w:proofErr w:type="spellEnd"/>
-            <w:r>
-              <w:rPr>
-                <w:rFonts w:hint="cs"/>
-                <w:rtl/>
-              </w:rPr>
-              <w:t xml:space="preserve"> </w:t>
+              <w:t xml:space="preserve">קוארדינטת </w:t>
             </w:r>
             <w:r>
               <w:t>X</w:t>
@@ -256,7 +237,6 @@
           <w:p>
             <w:pPr>
               <w:rPr>
-                <w:rFonts w:hint="cs"/>
                 <w:rtl/>
               </w:rPr>
             </w:pPr>
@@ -288,7 +268,6 @@
           <w:p>
             <w:pPr>
               <w:rPr>
-                <w:rFonts w:hint="cs"/>
                 <w:rtl/>
               </w:rPr>
             </w:pPr>
@@ -308,25 +287,15 @@
           <w:p>
             <w:pPr>
               <w:rPr>
+                <w:rtl/>
+              </w:rPr>
+            </w:pPr>
+            <w:r>
+              <w:rPr>
                 <w:rFonts w:hint="cs"/>
                 <w:rtl/>
               </w:rPr>
-            </w:pPr>
-            <w:proofErr w:type="spellStart"/>
-            <w:r>
-              <w:rPr>
-                <w:rFonts w:hint="cs"/>
-                <w:rtl/>
-              </w:rPr>
-              <w:t>קוארדינטת</w:t>
-            </w:r>
-            <w:proofErr w:type="spellEnd"/>
-            <w:r>
-              <w:rPr>
-                <w:rFonts w:hint="cs"/>
-                <w:rtl/>
-              </w:rPr>
-              <w:t xml:space="preserve"> </w:t>
+              <w:t xml:space="preserve">קוארדינטת </w:t>
             </w:r>
             <w:r>
               <w:t>Y</w:t>
@@ -342,7 +311,6 @@
           <w:p>
             <w:pPr>
               <w:rPr>
-                <w:rFonts w:hint="cs"/>
                 <w:rtl/>
               </w:rPr>
             </w:pPr>
@@ -362,7 +330,6 @@
           <w:p>
             <w:pPr>
               <w:rPr>
-                <w:rFonts w:hint="cs"/>
                 <w:rtl/>
               </w:rPr>
             </w:pPr>
@@ -380,7 +347,6 @@
           <w:p>
             <w:pPr>
               <w:rPr>
-                <w:rFonts w:hint="cs"/>
                 <w:rtl/>
               </w:rPr>
             </w:pPr>
@@ -400,7 +366,6 @@
           <w:p>
             <w:pPr>
               <w:rPr>
-                <w:rFonts w:hint="cs"/>
                 <w:rtl/>
               </w:rPr>
             </w:pPr>
@@ -415,7 +380,6 @@
           <w:p>
             <w:pPr>
               <w:rPr>
-                <w:rFonts w:hint="cs"/>
                 <w:rtl/>
               </w:rPr>
             </w:pPr>
@@ -435,7 +399,6 @@
           <w:p>
             <w:pPr>
               <w:rPr>
-                <w:rFonts w:hint="cs"/>
                 <w:rtl/>
               </w:rPr>
             </w:pPr>
@@ -449,7 +412,6 @@
     <w:p>
       <w:pPr>
         <w:rPr>
-          <w:rFonts w:hint="cs"/>
           <w:rtl/>
         </w:rPr>
       </w:pPr>
@@ -457,7 +419,6 @@
     <w:p>
       <w:pPr>
         <w:rPr>
-          <w:rFonts w:hint="cs"/>
           <w:sz w:val="26"/>
           <w:szCs w:val="26"/>
           <w:rtl/>
@@ -490,7 +451,6 @@
         </w:rPr>
         <w:t xml:space="preserve"> לצייר מעגל בנקודה שרשומה בקובץ, לייצר אוסף נקודות רנדומליות שמתפזרות ע"פ ה </w:t>
       </w:r>
-      <w:proofErr w:type="spellStart"/>
       <w:r>
         <w:rPr>
           <w:sz w:val="26"/>
@@ -498,7 +458,6 @@
         </w:rPr>
         <w:t>picturebox</w:t>
       </w:r>
-      <w:proofErr w:type="spellEnd"/>
       <w:r>
         <w:rPr>
           <w:rFonts w:hint="cs"/>
@@ -512,7 +471,6 @@
     <w:p>
       <w:pPr>
         <w:rPr>
-          <w:rFonts w:hint="cs"/>
           <w:sz w:val="26"/>
           <w:szCs w:val="26"/>
           <w:rtl/>
@@ -547,31 +505,19 @@
     <w:p>
       <w:pPr>
         <w:rPr>
-          <w:rFonts w:hint="cs"/>
-          <w:sz w:val="26"/>
-          <w:szCs w:val="26"/>
-          <w:rtl/>
-        </w:rPr>
-      </w:pPr>
-      <w:r>
-        <w:rPr>
-          <w:rFonts w:hint="cs"/>
-          <w:sz w:val="26"/>
-          <w:szCs w:val="26"/>
-          <w:rtl/>
-        </w:rPr>
-        <w:t>בקוד שמסו</w:t>
-      </w:r>
-      <w:bookmarkStart w:id="0" w:name="_GoBack"/>
-      <w:bookmarkEnd w:id="0"/>
-      <w:r>
-        <w:rPr>
-          <w:rFonts w:hint="cs"/>
-          <w:sz w:val="26"/>
-          <w:szCs w:val="26"/>
-          <w:rtl/>
-        </w:rPr>
-        <w:t xml:space="preserve">פק חסר מימוש של מספר פונקציות וכן יש שגיאת </w:t>
+          <w:sz w:val="26"/>
+          <w:szCs w:val="26"/>
+          <w:rtl/>
+        </w:rPr>
+      </w:pPr>
+      <w:r>
+        <w:rPr>
+          <w:rFonts w:hint="cs"/>
+          <w:sz w:val="26"/>
+          <w:szCs w:val="26"/>
+          <w:rtl/>
+        </w:rPr>
+        <w:t xml:space="preserve">בקוד שמסופק חסר מימוש של מספר פונקציות וכן יש שגיאת </w:t>
       </w:r>
       <w:r>
         <w:rPr>
@@ -589,7 +535,6 @@
           <w:numId w:val="1"/>
         </w:numPr>
         <w:rPr>
-          <w:rFonts w:hint="cs"/>
           <w:sz w:val="26"/>
           <w:szCs w:val="26"/>
         </w:rPr>
@@ -615,7 +560,6 @@
           <w:rFonts w:hint="cs"/>
           <w:sz w:val="26"/>
           <w:szCs w:val="26"/>
-          <w:rtl/>
         </w:rPr>
       </w:pPr>
       <w:r>
@@ -636,6 +580,48 @@
         </w:rPr>
         <w:t xml:space="preserve"> (לגרום ליצירה של סט חדש של נקודות רנדומליות)</w:t>
       </w:r>
+    </w:p>
+    <w:p>
+      <w:pPr>
+        <w:pStyle w:val="ListParagraph"/>
+        <w:numPr>
+          <w:ilvl w:val="0"/>
+          <w:numId w:val="1"/>
+        </w:numPr>
+        <w:rPr>
+          <w:sz w:val="26"/>
+          <w:szCs w:val="26"/>
+          <w:rtl/>
+        </w:rPr>
+      </w:pPr>
+      <w:r>
+        <w:rPr>
+          <w:rFonts w:hint="cs"/>
+          <w:sz w:val="26"/>
+          <w:szCs w:val="26"/>
+          <w:rtl/>
+        </w:rPr>
+        <w:t>שאלת בונוס:</w:t>
+      </w:r>
+      <w:r>
+        <w:rPr>
+          <w:sz w:val="26"/>
+          <w:szCs w:val="26"/>
+          <w:rtl/>
+        </w:rPr>
+        <w:br/>
+      </w:r>
+      <w:r>
+        <w:rPr>
+          <w:rFonts w:hint="cs"/>
+          <w:sz w:val="26"/>
+          <w:szCs w:val="26"/>
+          <w:rtl/>
+        </w:rPr>
+        <w:t>בקוד יש פונקציה שמייצרת תמונה של הנקודות ושומרת בקובץ. התמונה לא מתקבלת בצורה טובה. יש למצוא את הבעיה ולתקן.</w:t>
+      </w:r>
+      <w:bookmarkStart w:id="0" w:name="_GoBack"/>
+      <w:bookmarkEnd w:id="0"/>
     </w:p>
     <w:sectPr>
       <w:pgSz w:w="11906" w:h="16838"/>

</xml_diff>